<commit_message>
fixing croppie on create single
</commit_message>
<xml_diff>
--- a/public/template/resumedocx-1627444478.docx
+++ b/public/template/resumedocx-1627444478.docx
@@ -4096,8 +4096,8 @@
                               <w:rPr>
                                 <w:rFonts w:ascii="Montserrat Light" w:hAnsi="Montserrat Light"/>
                                 <w:color w:val="636565"/>
-                                <w:sz w:val="18"/>
-                                <w:szCs w:val="18"/>
+                                <w:sz w:val="26"/>
+                                <w:szCs w:val="26"/>
                               </w:rPr>
                             </w:pPr>
                             <w:r>
@@ -4117,6 +4117,15 @@
                                 <w:szCs w:val="26"/>
                               </w:rPr>
                               <w:cr/>
+                            </w:r>
+                            <w:r>
+                              <w:rPr>
+                                <w:rFonts w:ascii="Montserrat Light" w:hAnsi="Montserrat Light"/>
+                                <w:color w:val="636565"/>
+                                <w:sz w:val="26"/>
+                                <w:szCs w:val="26"/>
+                              </w:rPr>
+                              <w:t>${logo}</w:t>
                             </w:r>
                             <w:r>
                               <w:rPr>
@@ -4171,7 +4180,11 @@
           </mc:Choice>
           <mc:Fallback>
             <w:pict>
-              <v:shape w14:anchorId="1191499C" id="Text Box 104" o:spid="_x0000_s1081" type="#_x0000_t202" style="position:absolute;margin-left:15pt;margin-top:178.4pt;width:523.5pt;height:139pt;z-index:251763712;visibility:visible;mso-wrap-style:square;mso-width-percent:0;mso-height-percent:0;mso-wrap-distance-left:9pt;mso-wrap-distance-top:0;mso-wrap-distance-right:9pt;mso-wrap-distance-bottom:0;mso-position-horizontal:absolute;mso-position-horizontal-relative:margin;mso-position-vertical:absolute;mso-position-vertical-relative:page;mso-width-percent:0;mso-height-percent:0;mso-width-relative:margin;mso-height-relative:margin;v-text-anchor:top" o:gfxdata="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" filled="f" stroked="f" strokeweight=".5pt">
+              <v:shapetype w14:anchorId="1191499C" id="_x0000_t202" coordsize="21600,21600" o:spt="202" path="m,l,21600r21600,l21600,xe">
+                <v:stroke joinstyle="miter"/>
+                <v:path gradientshapeok="t" o:connecttype="rect"/>
+              </v:shapetype>
+              <v:shape id="Text Box 104" o:spid="_x0000_s1081" type="#_x0000_t202" style="position:absolute;margin-left:15pt;margin-top:178.4pt;width:523.5pt;height:139pt;z-index:251763712;visibility:visible;mso-wrap-style:square;mso-width-percent:0;mso-height-percent:0;mso-wrap-distance-left:9pt;mso-wrap-distance-top:0;mso-wrap-distance-right:9pt;mso-wrap-distance-bottom:0;mso-position-horizontal:absolute;mso-position-horizontal-relative:margin;mso-position-vertical:absolute;mso-position-vertical-relative:page;mso-width-percent:0;mso-height-percent:0;mso-width-relative:margin;mso-height-relative:margin;v-text-anchor:top" o:gfxdata="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" filled="f" stroked="f" strokeweight=".5pt">
                 <v:textbox>
                   <w:txbxContent>
                     <w:p>
@@ -4181,8 +4194,8 @@
                         <w:rPr>
                           <w:rFonts w:ascii="Montserrat Light" w:hAnsi="Montserrat Light"/>
                           <w:color w:val="636565"/>
-                          <w:sz w:val="18"/>
-                          <w:szCs w:val="18"/>
+                          <w:sz w:val="26"/>
+                          <w:szCs w:val="26"/>
                         </w:rPr>
                       </w:pPr>
                       <w:r>
@@ -4202,6 +4215,15 @@
                           <w:szCs w:val="26"/>
                         </w:rPr>
                         <w:cr/>
+                      </w:r>
+                      <w:r>
+                        <w:rPr>
+                          <w:rFonts w:ascii="Montserrat Light" w:hAnsi="Montserrat Light"/>
+                          <w:color w:val="636565"/>
+                          <w:sz w:val="26"/>
+                          <w:szCs w:val="26"/>
+                        </w:rPr>
+                        <w:t>${logo}</w:t>
                       </w:r>
                       <w:r>
                         <w:rPr>

</xml_diff>